<commit_message>
syllabus edits to include unique numbers and office hours/location
</commit_message>
<xml_diff>
--- a/syllabusWord.docx
+++ b/syllabusWord.docx
@@ -1,6 +1,6 @@
 
 <file path=word/document.xml><?xml version="1.0" encoding="utf-8"?>
-<w:document xmlns:wpc="http://schemas.microsoft.com/office/word/2010/wordprocessingCanvas" xmlns:mc="http://schemas.openxmlformats.org/markup-compatibility/2006" xmlns:o="urn:schemas-microsoft-com:office:office" xmlns:r="http://schemas.openxmlformats.org/officeDocument/2006/relationships" xmlns:m="http://schemas.openxmlformats.org/officeDocument/2006/math" xmlns:v="urn:schemas-microsoft-com:vml" xmlns:wp14="http://schemas.microsoft.com/office/word/2010/wordprocessingDrawing" xmlns:wp="http://schemas.openxmlformats.org/drawingml/2006/wordprocessingDrawing" xmlns:w10="urn:schemas-microsoft-com:office:word" xmlns:w="http://schemas.openxmlformats.org/wordprocessingml/2006/main" xmlns:w14="http://schemas.microsoft.com/office/word/2010/wordml" xmlns:w15="http://schemas.microsoft.com/office/word/2012/wordml" xmlns:wpg="http://schemas.microsoft.com/office/word/2010/wordprocessingGroup" xmlns:wpi="http://schemas.microsoft.com/office/word/2010/wordprocessingInk" xmlns:wne="http://schemas.microsoft.com/office/word/2006/wordml" xmlns:wps="http://schemas.microsoft.com/office/word/2010/wordprocessingShape" mc:Ignorable="w14 w15 wp14">
+<w:document xmlns:wpc="http://schemas.microsoft.com/office/word/2010/wordprocessingCanvas" xmlns:mo="http://schemas.microsoft.com/office/mac/office/2008/main" xmlns:mc="http://schemas.openxmlformats.org/markup-compatibility/2006" xmlns:mv="urn:schemas-microsoft-com:mac:vml" xmlns:o="urn:schemas-microsoft-com:office:office" xmlns:r="http://schemas.openxmlformats.org/officeDocument/2006/relationships" xmlns:m="http://schemas.openxmlformats.org/officeDocument/2006/math" xmlns:v="urn:schemas-microsoft-com:vml" xmlns:wp14="http://schemas.microsoft.com/office/word/2010/wordprocessingDrawing" xmlns:wp="http://schemas.openxmlformats.org/drawingml/2006/wordprocessingDrawing" xmlns:w10="urn:schemas-microsoft-com:office:word" xmlns:w="http://schemas.openxmlformats.org/wordprocessingml/2006/main" xmlns:w14="http://schemas.microsoft.com/office/word/2010/wordml" xmlns:w15="http://schemas.microsoft.com/office/word/2012/wordml" xmlns:wpg="http://schemas.microsoft.com/office/word/2010/wordprocessingGroup" xmlns:wpi="http://schemas.microsoft.com/office/word/2010/wordprocessingInk" xmlns:wne="http://schemas.microsoft.com/office/word/2006/wordml" xmlns:wps="http://schemas.microsoft.com/office/word/2010/wordprocessingShape" mc:Ignorable="w14 w15 wp14">
   <w:body>
     <w:p>
       <w:pPr>
@@ -134,12 +134,60 @@
         <w:tab/>
         <w:t>#</w:t>
       </w:r>
+      <w:ins w:id="0" w:author="Joshua D. Rhodes" w:date="2018-01-03T14:28:00Z">
+        <w:r>
+          <w:rPr>
+            <w:rFonts w:ascii="Helvetica Neue" w:eastAsia="Times New Roman" w:hAnsi="Helvetica Neue" w:cs="Times New Roman"/>
+            <w:color w:val="2D3B45"/>
+            <w:shd w:val="clear" w:color="auto" w:fill="FFFFFF"/>
+          </w:rPr>
+          <w:t xml:space="preserve"> </w:t>
+        </w:r>
+        <w:r>
+          <w:rPr>
+            <w:color w:val="000000"/>
+          </w:rPr>
+          <w:t>17874</w:t>
+        </w:r>
+      </w:ins>
+      <w:del w:id="1" w:author="Joshua D. Rhodes" w:date="2018-01-03T14:28:00Z">
+        <w:r>
+          <w:rPr>
+            <w:color w:val="000000"/>
+          </w:rPr>
+          <w:delText>XXXXX</w:delText>
+        </w:r>
+      </w:del>
       <w:r>
         <w:rPr>
           <w:color w:val="000000"/>
         </w:rPr>
-        <w:t>XXXXX/XXXXX</w:t>
-      </w:r>
+        <w:t>/</w:t>
+      </w:r>
+      <w:ins w:id="2" w:author="Joshua D. Rhodes" w:date="2018-01-03T14:28:00Z">
+        <w:r>
+          <w:rPr>
+            <w:rFonts w:ascii="Helvetica Neue" w:eastAsia="Times New Roman" w:hAnsi="Helvetica Neue" w:cs="Times New Roman"/>
+            <w:color w:val="2D3B45"/>
+            <w:shd w:val="clear" w:color="auto" w:fill="FFFFFF"/>
+          </w:rPr>
+          <w:t xml:space="preserve"> </w:t>
+        </w:r>
+        <w:r>
+          <w:rPr>
+            <w:color w:val="000000"/>
+          </w:rPr>
+          <w:t>18104</w:t>
+        </w:r>
+      </w:ins>
+      <w:del w:id="3" w:author="Joshua D. Rhodes" w:date="2018-01-03T14:28:00Z">
+        <w:r>
+          <w:rPr>
+            <w:color w:val="000000"/>
+          </w:rPr>
+          <w:delText>XXXXX</w:delText>
+        </w:r>
+      </w:del>
     </w:p>
     <w:p>
       <w:pPr>
@@ -238,10 +286,19 @@
       </w:r>
       <w:r>
         <w:tab/>
-        <w:t>ETC 6.106</w:t>
-      </w:r>
-      <w:r>
-        <w:t xml:space="preserve"> or FAC</w:t>
+      </w:r>
+      <w:del w:id="4" w:author="Joshua D. Rhodes" w:date="2018-01-03T14:27:00Z">
+        <w:r>
+          <w:delText>ETC 6.106</w:delText>
+        </w:r>
+      </w:del>
+      <w:del w:id="5" w:author="Joshua D. Rhodes" w:date="2018-01-03T14:26:00Z">
+        <w:r>
+          <w:delText xml:space="preserve"> or </w:delText>
+        </w:r>
+      </w:del>
+      <w:r>
+        <w:t>FAC</w:t>
       </w:r>
       <w:r>
         <w:t xml:space="preserve"> </w:t>
@@ -362,12 +419,57 @@
       <w:r>
         <w:tab/>
       </w:r>
-      <w:r>
-        <w:t>TBD</w:t>
-      </w:r>
-      <w:r>
-        <w:t xml:space="preserve"> in FAC 428</w:t>
-      </w:r>
+      <w:ins w:id="6" w:author="Joshua D. Rhodes" w:date="2018-01-03T14:26:00Z">
+        <w:r>
+          <w:t>2</w:t>
+        </w:r>
+      </w:ins>
+      <w:ins w:id="7" w:author="Joshua D. Rhodes" w:date="2018-01-03T14:28:00Z">
+        <w:r>
+          <w:t>:</w:t>
+        </w:r>
+      </w:ins>
+      <w:ins w:id="8" w:author="Joshua D. Rhodes" w:date="2018-01-03T14:26:00Z">
+        <w:r>
+          <w:t>30-4</w:t>
+        </w:r>
+      </w:ins>
+      <w:ins w:id="9" w:author="Joshua D. Rhodes" w:date="2018-01-03T14:28:00Z">
+        <w:r>
+          <w:t>:</w:t>
+        </w:r>
+      </w:ins>
+      <w:ins w:id="10" w:author="Joshua D. Rhodes" w:date="2018-01-03T14:26:00Z">
+        <w:r>
+          <w:t>00pm</w:t>
+        </w:r>
+      </w:ins>
+      <w:ins w:id="11" w:author="Joshua D. Rhodes" w:date="2018-01-03T14:28:00Z">
+        <w:r>
+          <w:t>,</w:t>
+        </w:r>
+      </w:ins>
+      <w:ins w:id="12" w:author="Joshua D. Rhodes" w:date="2018-01-03T14:26:00Z">
+        <w:r>
+          <w:t xml:space="preserve"> Wednesdays</w:t>
+        </w:r>
+        <w:r>
+          <w:t xml:space="preserve"> </w:t>
+        </w:r>
+      </w:ins>
+      <w:del w:id="13" w:author="Joshua D. Rhodes" w:date="2018-01-03T14:26:00Z">
+        <w:r>
+          <w:delText>TBD</w:delText>
+        </w:r>
+        <w:r>
+          <w:delText xml:space="preserve"> </w:delText>
+        </w:r>
+      </w:del>
+      <w:r>
+        <w:t>in FAC 428</w:t>
+      </w:r>
+      <w:bookmarkStart w:id="14" w:name="_GoBack"/>
+      <w:bookmarkEnd w:id="14"/>
     </w:p>
     <w:p>
       <w:pPr>
@@ -538,12 +640,10 @@
           <w:numId w:val="1"/>
         </w:numPr>
       </w:pPr>
-      <w:commentRangeStart w:id="0"/>
+      <w:commentRangeStart w:id="15"/>
       <w:r>
         <w:t>Data analysis: machine learning</w:t>
       </w:r>
-      <w:bookmarkStart w:id="1" w:name="_GoBack"/>
-      <w:bookmarkEnd w:id="1"/>
     </w:p>
     <w:p>
       <w:pPr>
@@ -629,12 +729,12 @@
       <w:r>
         <w:t>Introduction to Geographical Information Systems</w:t>
       </w:r>
-      <w:commentRangeEnd w:id="0"/>
+      <w:commentRangeEnd w:id="15"/>
       <w:r>
         <w:rPr>
           <w:rStyle w:val="CommentReference"/>
         </w:rPr>
-        <w:commentReference w:id="0"/>
+        <w:commentReference w:id="15"/>
       </w:r>
     </w:p>
     <w:p>
@@ -846,8 +946,8 @@
 </file>
 
 <file path=word/comments.xml><?xml version="1.0" encoding="utf-8"?>
-<w:comments xmlns:wpc="http://schemas.microsoft.com/office/word/2010/wordprocessingCanvas" xmlns:mc="http://schemas.openxmlformats.org/markup-compatibility/2006" xmlns:o="urn:schemas-microsoft-com:office:office" xmlns:r="http://schemas.openxmlformats.org/officeDocument/2006/relationships" xmlns:m="http://schemas.openxmlformats.org/officeDocument/2006/math" xmlns:v="urn:schemas-microsoft-com:vml" xmlns:wp14="http://schemas.microsoft.com/office/word/2010/wordprocessingDrawing" xmlns:wp="http://schemas.openxmlformats.org/drawingml/2006/wordprocessingDrawing" xmlns:w10="urn:schemas-microsoft-com:office:word" xmlns:w="http://schemas.openxmlformats.org/wordprocessingml/2006/main" xmlns:w14="http://schemas.microsoft.com/office/word/2010/wordml" xmlns:w15="http://schemas.microsoft.com/office/word/2012/wordml" xmlns:wpg="http://schemas.microsoft.com/office/word/2010/wordprocessingGroup" xmlns:wpi="http://schemas.microsoft.com/office/word/2010/wordprocessingInk" xmlns:wne="http://schemas.microsoft.com/office/word/2006/wordml" xmlns:wps="http://schemas.microsoft.com/office/word/2010/wordprocessingShape" mc:Ignorable="w14 w15 wp14">
-  <w:comment w:id="0" w:author="Thomas Deetjen" w:date="2017-11-02T15:56:00Z" w:initials="TD">
+<w:comments xmlns:wpc="http://schemas.microsoft.com/office/word/2010/wordprocessingCanvas" xmlns:mo="http://schemas.microsoft.com/office/mac/office/2008/main" xmlns:mc="http://schemas.openxmlformats.org/markup-compatibility/2006" xmlns:mv="urn:schemas-microsoft-com:mac:vml" xmlns:o="urn:schemas-microsoft-com:office:office" xmlns:r="http://schemas.openxmlformats.org/officeDocument/2006/relationships" xmlns:m="http://schemas.openxmlformats.org/officeDocument/2006/math" xmlns:v="urn:schemas-microsoft-com:vml" xmlns:wp14="http://schemas.microsoft.com/office/word/2010/wordprocessingDrawing" xmlns:wp="http://schemas.openxmlformats.org/drawingml/2006/wordprocessingDrawing" xmlns:w10="urn:schemas-microsoft-com:office:word" xmlns:w="http://schemas.openxmlformats.org/wordprocessingml/2006/main" xmlns:w14="http://schemas.microsoft.com/office/word/2010/wordml" xmlns:w15="http://schemas.microsoft.com/office/word/2012/wordml" xmlns:wpg="http://schemas.microsoft.com/office/word/2010/wordprocessingGroup" xmlns:wpi="http://schemas.microsoft.com/office/word/2010/wordprocessingInk" xmlns:wne="http://schemas.microsoft.com/office/word/2006/wordml" xmlns:wps="http://schemas.microsoft.com/office/word/2010/wordprocessingShape" mc:Ignorable="w14 w15 wp14">
+  <w:comment w:id="15" w:author="Thomas Deetjen" w:date="2017-11-02T15:56:00Z" w:initials="TD">
     <w:p>
       <w:pPr>
         <w:pStyle w:val="CommentText"/>
@@ -867,14 +967,14 @@
 </file>
 
 <file path=word/commentsExtended.xml><?xml version="1.0" encoding="utf-8"?>
-<w15:commentsEx xmlns:wpc="http://schemas.microsoft.com/office/word/2010/wordprocessingCanvas" xmlns:mc="http://schemas.openxmlformats.org/markup-compatibility/2006" xmlns:o="urn:schemas-microsoft-com:office:office" xmlns:r="http://schemas.openxmlformats.org/officeDocument/2006/relationships" xmlns:m="http://schemas.openxmlformats.org/officeDocument/2006/math" xmlns:v="urn:schemas-microsoft-com:vml" xmlns:wp14="http://schemas.microsoft.com/office/word/2010/wordprocessingDrawing" xmlns:wp="http://schemas.openxmlformats.org/drawingml/2006/wordprocessingDrawing" xmlns:w10="urn:schemas-microsoft-com:office:word" xmlns:w="http://schemas.openxmlformats.org/wordprocessingml/2006/main" xmlns:w14="http://schemas.microsoft.com/office/word/2010/wordml" xmlns:w15="http://schemas.microsoft.com/office/word/2012/wordml" xmlns:wpg="http://schemas.microsoft.com/office/word/2010/wordprocessingGroup" xmlns:wpi="http://schemas.microsoft.com/office/word/2010/wordprocessingInk" xmlns:wne="http://schemas.microsoft.com/office/word/2006/wordml" xmlns:wps="http://schemas.microsoft.com/office/word/2010/wordprocessingShape" mc:Ignorable="w14 w15 wp14">
+<w15:commentsEx xmlns:wpc="http://schemas.microsoft.com/office/word/2010/wordprocessingCanvas" xmlns:mo="http://schemas.microsoft.com/office/mac/office/2008/main" xmlns:mc="http://schemas.openxmlformats.org/markup-compatibility/2006" xmlns:mv="urn:schemas-microsoft-com:mac:vml" xmlns:o="urn:schemas-microsoft-com:office:office" xmlns:r="http://schemas.openxmlformats.org/officeDocument/2006/relationships" xmlns:m="http://schemas.openxmlformats.org/officeDocument/2006/math" xmlns:v="urn:schemas-microsoft-com:vml" xmlns:wp14="http://schemas.microsoft.com/office/word/2010/wordprocessingDrawing" xmlns:wp="http://schemas.openxmlformats.org/drawingml/2006/wordprocessingDrawing" xmlns:w10="urn:schemas-microsoft-com:office:word" xmlns:w="http://schemas.openxmlformats.org/wordprocessingml/2006/main" xmlns:w14="http://schemas.microsoft.com/office/word/2010/wordml" xmlns:w15="http://schemas.microsoft.com/office/word/2012/wordml" xmlns:wpg="http://schemas.microsoft.com/office/word/2010/wordprocessingGroup" xmlns:wpi="http://schemas.microsoft.com/office/word/2010/wordprocessingInk" xmlns:wne="http://schemas.microsoft.com/office/word/2006/wordml" xmlns:wps="http://schemas.microsoft.com/office/word/2010/wordprocessingShape" mc:Ignorable="w14 w15 wp14">
   <w15:commentEx w15:paraId="64150EE0" w15:done="0"/>
 </w15:commentsEx>
 </file>
 
 <file path=word/numbering.xml><?xml version="1.0" encoding="utf-8"?>
-<w:numbering xmlns:wpc="http://schemas.microsoft.com/office/word/2010/wordprocessingCanvas" xmlns:mc="http://schemas.openxmlformats.org/markup-compatibility/2006" xmlns:o="urn:schemas-microsoft-com:office:office" xmlns:r="http://schemas.openxmlformats.org/officeDocument/2006/relationships" xmlns:m="http://schemas.openxmlformats.org/officeDocument/2006/math" xmlns:v="urn:schemas-microsoft-com:vml" xmlns:wp14="http://schemas.microsoft.com/office/word/2010/wordprocessingDrawing" xmlns:wp="http://schemas.openxmlformats.org/drawingml/2006/wordprocessingDrawing" xmlns:w10="urn:schemas-microsoft-com:office:word" xmlns:w="http://schemas.openxmlformats.org/wordprocessingml/2006/main" xmlns:w14="http://schemas.microsoft.com/office/word/2010/wordml" xmlns:w15="http://schemas.microsoft.com/office/word/2012/wordml" xmlns:wpg="http://schemas.microsoft.com/office/word/2010/wordprocessingGroup" xmlns:wpi="http://schemas.microsoft.com/office/word/2010/wordprocessingInk" xmlns:wne="http://schemas.microsoft.com/office/word/2006/wordml" xmlns:wps="http://schemas.microsoft.com/office/word/2010/wordprocessingShape" mc:Ignorable="w14 w15 wp14">
-  <w:abstractNum w:abstractNumId="0" w15:restartNumberingAfterBreak="0">
+<w:numbering xmlns:wpc="http://schemas.microsoft.com/office/word/2010/wordprocessingCanvas" xmlns:mo="http://schemas.microsoft.com/office/mac/office/2008/main" xmlns:mc="http://schemas.openxmlformats.org/markup-compatibility/2006" xmlns:mv="urn:schemas-microsoft-com:mac:vml" xmlns:o="urn:schemas-microsoft-com:office:office" xmlns:r="http://schemas.openxmlformats.org/officeDocument/2006/relationships" xmlns:m="http://schemas.openxmlformats.org/officeDocument/2006/math" xmlns:v="urn:schemas-microsoft-com:vml" xmlns:wp14="http://schemas.microsoft.com/office/word/2010/wordprocessingDrawing" xmlns:wp="http://schemas.openxmlformats.org/drawingml/2006/wordprocessingDrawing" xmlns:w10="urn:schemas-microsoft-com:office:word" xmlns:w="http://schemas.openxmlformats.org/wordprocessingml/2006/main" xmlns:w14="http://schemas.microsoft.com/office/word/2010/wordml" xmlns:w15="http://schemas.microsoft.com/office/word/2012/wordml" xmlns:wpg="http://schemas.microsoft.com/office/word/2010/wordprocessingGroup" xmlns:wpi="http://schemas.microsoft.com/office/word/2010/wordprocessingInk" xmlns:wne="http://schemas.microsoft.com/office/word/2006/wordml" xmlns:wps="http://schemas.microsoft.com/office/word/2010/wordprocessingShape" mc:Ignorable="w14 w15 wp14">
+  <w:abstractNum w:abstractNumId="0">
     <w:nsid w:val="4D7F3DE7"/>
     <w:multiLevelType w:val="hybridMultilevel"/>
     <w:tmpl w:val="55BC67AE"/>
@@ -963,7 +1063,7 @@
       </w:pPr>
     </w:lvl>
   </w:abstractNum>
-  <w:abstractNum w:abstractNumId="1" w15:restartNumberingAfterBreak="0">
+  <w:abstractNum w:abstractNumId="1">
     <w:nsid w:val="574B26A6"/>
     <w:multiLevelType w:val="hybridMultilevel"/>
     <w:tmpl w:val="5F50FE76"/>
@@ -1062,7 +1162,10 @@
 </file>
 
 <file path=word/people.xml><?xml version="1.0" encoding="utf-8"?>
-<w15:people xmlns:wpc="http://schemas.microsoft.com/office/word/2010/wordprocessingCanvas" xmlns:mc="http://schemas.openxmlformats.org/markup-compatibility/2006" xmlns:o="urn:schemas-microsoft-com:office:office" xmlns:r="http://schemas.openxmlformats.org/officeDocument/2006/relationships" xmlns:m="http://schemas.openxmlformats.org/officeDocument/2006/math" xmlns:v="urn:schemas-microsoft-com:vml" xmlns:wp14="http://schemas.microsoft.com/office/word/2010/wordprocessingDrawing" xmlns:wp="http://schemas.openxmlformats.org/drawingml/2006/wordprocessingDrawing" xmlns:w10="urn:schemas-microsoft-com:office:word" xmlns:w="http://schemas.openxmlformats.org/wordprocessingml/2006/main" xmlns:w14="http://schemas.microsoft.com/office/word/2010/wordml" xmlns:w15="http://schemas.microsoft.com/office/word/2012/wordml" xmlns:wpg="http://schemas.microsoft.com/office/word/2010/wordprocessingGroup" xmlns:wpi="http://schemas.microsoft.com/office/word/2010/wordprocessingInk" xmlns:wne="http://schemas.microsoft.com/office/word/2006/wordml" xmlns:wps="http://schemas.microsoft.com/office/word/2010/wordprocessingShape" mc:Ignorable="w14 w15 wp14">
+<w15:people xmlns:wpc="http://schemas.microsoft.com/office/word/2010/wordprocessingCanvas" xmlns:mo="http://schemas.microsoft.com/office/mac/office/2008/main" xmlns:mc="http://schemas.openxmlformats.org/markup-compatibility/2006" xmlns:mv="urn:schemas-microsoft-com:mac:vml" xmlns:o="urn:schemas-microsoft-com:office:office" xmlns:r="http://schemas.openxmlformats.org/officeDocument/2006/relationships" xmlns:m="http://schemas.openxmlformats.org/officeDocument/2006/math" xmlns:v="urn:schemas-microsoft-com:vml" xmlns:wp14="http://schemas.microsoft.com/office/word/2010/wordprocessingDrawing" xmlns:wp="http://schemas.openxmlformats.org/drawingml/2006/wordprocessingDrawing" xmlns:w10="urn:schemas-microsoft-com:office:word" xmlns:w="http://schemas.openxmlformats.org/wordprocessingml/2006/main" xmlns:w14="http://schemas.microsoft.com/office/word/2010/wordml" xmlns:w15="http://schemas.microsoft.com/office/word/2012/wordml" xmlns:wpg="http://schemas.microsoft.com/office/word/2010/wordprocessingGroup" xmlns:wpi="http://schemas.microsoft.com/office/word/2010/wordprocessingInk" xmlns:wne="http://schemas.microsoft.com/office/word/2006/wordml" xmlns:wps="http://schemas.microsoft.com/office/word/2010/wordprocessingShape" mc:Ignorable="w14 w15 wp14">
+  <w15:person w15:author="Joshua D. Rhodes">
+    <w15:presenceInfo w15:providerId="None" w15:userId="Joshua D. Rhodes"/>
+  </w15:person>
   <w15:person w15:author="Thomas Deetjen">
     <w15:presenceInfo w15:providerId="Windows Live" w15:userId="f0d11724a06bf118"/>
   </w15:person>
@@ -1082,7 +1185,7 @@
     </w:rPrDefault>
     <w:pPrDefault/>
   </w:docDefaults>
-  <w:latentStyles w:defLockedState="0" w:defUIPriority="99" w:defSemiHidden="0" w:defUnhideWhenUsed="0" w:defQFormat="0" w:count="371">
+  <w:latentStyles w:defLockedState="0" w:defUIPriority="99" w:defSemiHidden="0" w:defUnhideWhenUsed="0" w:defQFormat="0" w:count="382">
     <w:lsdException w:name="Normal" w:uiPriority="0" w:qFormat="1"/>
     <w:lsdException w:name="heading 1" w:uiPriority="9" w:qFormat="1"/>
     <w:lsdException w:name="heading 2" w:semiHidden="1" w:uiPriority="9" w:unhideWhenUsed="1" w:qFormat="1"/>
@@ -1188,7 +1291,6 @@
     <w:lsdException w:name="HTML Sample" w:semiHidden="1" w:unhideWhenUsed="1"/>
     <w:lsdException w:name="HTML Typewriter" w:semiHidden="1" w:unhideWhenUsed="1"/>
     <w:lsdException w:name="HTML Variable" w:semiHidden="1" w:unhideWhenUsed="1"/>
-    <w:lsdException w:name="Normal Table" w:semiHidden="1" w:unhideWhenUsed="1"/>
     <w:lsdException w:name="annotation subject" w:semiHidden="1" w:unhideWhenUsed="1"/>
     <w:lsdException w:name="No List" w:semiHidden="1" w:unhideWhenUsed="1"/>
     <w:lsdException w:name="Outline List 1" w:semiHidden="1" w:unhideWhenUsed="1"/>
@@ -1234,11 +1336,9 @@
     <w:lsdException w:name="Table Subtle 1" w:semiHidden="1" w:unhideWhenUsed="1"/>
     <w:lsdException w:name="Table Subtle 2" w:semiHidden="1" w:unhideWhenUsed="1"/>
     <w:lsdException w:name="Table Web 1" w:semiHidden="1" w:unhideWhenUsed="1"/>
-    <w:lsdException w:name="Table Web 2" w:semiHidden="1" w:unhideWhenUsed="1"/>
     <w:lsdException w:name="Table Web 3" w:semiHidden="1" w:unhideWhenUsed="1"/>
     <w:lsdException w:name="Balloon Text" w:semiHidden="1" w:unhideWhenUsed="1"/>
     <w:lsdException w:name="Table Grid" w:uiPriority="39"/>
-    <w:lsdException w:name="Table Theme" w:semiHidden="1" w:unhideWhenUsed="1"/>
     <w:lsdException w:name="Placeholder Text" w:semiHidden="1"/>
     <w:lsdException w:name="No Spacing" w:uiPriority="1" w:qFormat="1"/>
     <w:lsdException w:name="Light Shading" w:uiPriority="60"/>
@@ -1454,6 +1554,8 @@
     <w:lsdException w:name="List Table 5 Dark Accent 6" w:uiPriority="50"/>
     <w:lsdException w:name="List Table 6 Colorful Accent 6" w:uiPriority="51"/>
     <w:lsdException w:name="List Table 7 Colorful Accent 6" w:uiPriority="52"/>
+    <w:lsdException w:name="Mention" w:semiHidden="1" w:unhideWhenUsed="1"/>
+    <w:lsdException w:name="Smart Hyperlink" w:semiHidden="1" w:unhideWhenUsed="1"/>
   </w:latentStyles>
   <w:style w:type="paragraph" w:default="1" w:styleId="Normal">
     <w:name w:val="Normal"/>
@@ -1483,7 +1585,6 @@
   <w:style w:type="character" w:default="1" w:styleId="DefaultParagraphFont">
     <w:name w:val="Default Paragraph Font"/>
     <w:uiPriority w:val="1"/>
-    <w:semiHidden/>
     <w:unhideWhenUsed/>
   </w:style>
   <w:style w:type="table" w:default="1" w:styleId="TableNormal">

</xml_diff>